<commit_message>
almost finished part A
</commit_message>
<xml_diff>
--- a/ass2/Assignment 2_IntrotoNLP2022.docx
+++ b/ass2/Assignment 2_IntrotoNLP2022.docx
@@ -3160,6 +3160,9 @@
         </w:rPr>
         <w:t xml:space="preserve"> </w:t>
       </w:r>
+      <w:r>
+        <w:t>300836</w:t>
+      </w:r>
     </w:p>
     <w:p>
       <w:pPr>
@@ -3174,6 +3177,9 @@
           <w:highlight w:val="white"/>
         </w:rPr>
         <w:t xml:space="preserve">Number of tokens that have been split into subwords: </w:t>
+      </w:r>
+      <w:r>
+        <w:t>29717</w:t>
       </w:r>
     </w:p>
     <w:p>
@@ -3230,6 +3236,12 @@
           <w:highlight w:val="white"/>
         </w:rPr>
         <w:t xml:space="preserve">Average number of subwords per token: </w:t>
+      </w:r>
+      <w:r>
+        <w:rPr>
+          <w:highlight w:val="white"/>
+        </w:rPr>
+        <w:t>5.99</w:t>
       </w:r>
     </w:p>
     <w:p>

</xml_diff>

<commit_message>
final update to quests
</commit_message>
<xml_diff>
--- a/ass2/Assignment 2_IntrotoNLP2022.docx
+++ b/ass2/Assignment 2_IntrotoNLP2022.docx
@@ -1,6 +1,6 @@
 
 <file path=word/document.xml><?xml version="1.0" encoding="utf-8"?>
-<w:document xmlns:wpc="http://schemas.microsoft.com/office/word/2010/wordprocessingCanvas" xmlns:mo="http://schemas.microsoft.com/office/mac/office/2008/main" xmlns:mc="http://schemas.openxmlformats.org/markup-compatibility/2006" xmlns:mv="urn:schemas-microsoft-com:mac:vml" xmlns:o="urn:schemas-microsoft-com:office:office" xmlns:r="http://schemas.openxmlformats.org/officeDocument/2006/relationships" xmlns:m="http://schemas.openxmlformats.org/officeDocument/2006/math" xmlns:v="urn:schemas-microsoft-com:vml" xmlns:wp14="http://schemas.microsoft.com/office/word/2010/wordprocessingDrawing" xmlns:wp="http://schemas.openxmlformats.org/drawingml/2006/wordprocessingDrawing" xmlns:w10="urn:schemas-microsoft-com:office:word" xmlns:w="http://schemas.openxmlformats.org/wordprocessingml/2006/main" xmlns:w14="http://schemas.microsoft.com/office/word/2010/wordml" xmlns:w15="http://schemas.microsoft.com/office/word/2012/wordml" xmlns:wpg="http://schemas.microsoft.com/office/word/2010/wordprocessingGroup" xmlns:wpi="http://schemas.microsoft.com/office/word/2010/wordprocessingInk" xmlns:wne="http://schemas.microsoft.com/office/word/2006/wordml" xmlns:wps="http://schemas.microsoft.com/office/word/2010/wordprocessingShape" mc:Ignorable="w14 w15 wp14">
+<w:document xmlns:wpc="http://schemas.microsoft.com/office/word/2010/wordprocessingCanvas" xmlns:cx="http://schemas.microsoft.com/office/drawing/2014/chartex" xmlns:cx1="http://schemas.microsoft.com/office/drawing/2015/9/8/chartex" xmlns:cx2="http://schemas.microsoft.com/office/drawing/2015/10/21/chartex" xmlns:cx3="http://schemas.microsoft.com/office/drawing/2016/5/9/chartex" xmlns:cx4="http://schemas.microsoft.com/office/drawing/2016/5/10/chartex" xmlns:cx5="http://schemas.microsoft.com/office/drawing/2016/5/11/chartex" xmlns:cx6="http://schemas.microsoft.com/office/drawing/2016/5/12/chartex" xmlns:cx7="http://schemas.microsoft.com/office/drawing/2016/5/13/chartex" xmlns:cx8="http://schemas.microsoft.com/office/drawing/2016/5/14/chartex" xmlns:mc="http://schemas.openxmlformats.org/markup-compatibility/2006" xmlns:aink="http://schemas.microsoft.com/office/drawing/2016/ink" xmlns:am3d="http://schemas.microsoft.com/office/drawing/2017/model3d" xmlns:o="urn:schemas-microsoft-com:office:office" xmlns:oel="http://schemas.microsoft.com/office/2019/extlst" xmlns:r="http://schemas.openxmlformats.org/officeDocument/2006/relationships" xmlns:m="http://schemas.openxmlformats.org/officeDocument/2006/math" xmlns:v="urn:schemas-microsoft-com:vml" xmlns:wp14="http://schemas.microsoft.com/office/word/2010/wordprocessingDrawing" xmlns:wp="http://schemas.openxmlformats.org/drawingml/2006/wordprocessingDrawing" xmlns:w10="urn:schemas-microsoft-com:office:word" xmlns:w="http://schemas.openxmlformats.org/wordprocessingml/2006/main" xmlns:w14="http://schemas.microsoft.com/office/word/2010/wordml" xmlns:w15="http://schemas.microsoft.com/office/word/2012/wordml" xmlns:w16cex="http://schemas.microsoft.com/office/word/2018/wordml/cex" xmlns:w16cid="http://schemas.microsoft.com/office/word/2016/wordml/cid" xmlns:w16="http://schemas.microsoft.com/office/word/2018/wordml" xmlns:w16sdtdh="http://schemas.microsoft.com/office/word/2020/wordml/sdtdatahash" xmlns:w16se="http://schemas.microsoft.com/office/word/2015/wordml/symex" xmlns:wpg="http://schemas.microsoft.com/office/word/2010/wordprocessingGroup" xmlns:wpi="http://schemas.microsoft.com/office/word/2010/wordprocessingInk" xmlns:wne="http://schemas.microsoft.com/office/word/2006/wordml" xmlns:wps="http://schemas.microsoft.com/office/word/2010/wordprocessingShape" mc:Ignorable="w14 w15 w16se w16cid w16 w16cex w16sdtdh wp14">
   <w:body>
     <w:p>
       <w:pPr>
@@ -105,32 +105,15 @@
         </w:r>
       </w:hyperlink>
       <w:r>
-        <w:t xml:space="preserve">. This dataset was used in the </w:t>
-      </w:r>
-      <w:proofErr w:type="spellStart"/>
-      <w:r>
-        <w:t>SemEval</w:t>
-      </w:r>
-      <w:proofErr w:type="spellEnd"/>
-      <w:r>
-        <w:t xml:space="preserve"> 2019 shared task on offensive language detection (</w:t>
+        <w:t>. This dataset was used in the SemEval 2019 shared task on offensive language detection (</w:t>
       </w:r>
       <w:hyperlink r:id="rId7">
-        <w:proofErr w:type="spellStart"/>
         <w:r>
           <w:rPr>
             <w:color w:val="1155CC"/>
             <w:u w:val="single"/>
           </w:rPr>
-          <w:t>OffensEval</w:t>
-        </w:r>
-        <w:proofErr w:type="spellEnd"/>
-        <w:r>
-          <w:rPr>
-            <w:color w:val="1155CC"/>
-            <w:u w:val="single"/>
-          </w:rPr>
-          <w:t xml:space="preserve"> 2019</w:t>
+          <w:t>OffensEval 2019</w:t>
         </w:r>
       </w:hyperlink>
       <w:r>
@@ -252,7 +235,7 @@
     </w:p>
     <w:p>
       <w:pPr>
-        <w:pStyle w:val="Lijstalinea"/>
+        <w:pStyle w:val="ListParagraph"/>
         <w:numPr>
           <w:ilvl w:val="0"/>
           <w:numId w:val="16"/>
@@ -264,7 +247,7 @@
     </w:p>
     <w:p>
       <w:pPr>
-        <w:pStyle w:val="Lijstalinea"/>
+        <w:pStyle w:val="ListParagraph"/>
         <w:numPr>
           <w:ilvl w:val="0"/>
           <w:numId w:val="16"/>
@@ -276,7 +259,7 @@
     </w:p>
     <w:p>
       <w:pPr>
-        <w:pStyle w:val="Lijstalinea"/>
+        <w:pStyle w:val="ListParagraph"/>
         <w:numPr>
           <w:ilvl w:val="0"/>
           <w:numId w:val="15"/>
@@ -349,13 +332,8 @@
         <w:t xml:space="preserve"> </w:t>
       </w:r>
       <w:r>
-        <w:t xml:space="preserve">Nils </w:t>
-      </w:r>
-      <w:proofErr w:type="spellStart"/>
-      <w:r>
-        <w:t>Breeman</w:t>
-      </w:r>
-      <w:proofErr w:type="spellEnd"/>
+        <w:t>Nils Breeman</w:t>
+      </w:r>
     </w:p>
     <w:p>
       <w:pPr>
@@ -415,13 +393,8 @@
         </w:rPr>
         <w:t xml:space="preserve"> </w:t>
       </w:r>
-      <w:proofErr w:type="spellStart"/>
-      <w:r>
-        <w:t>Sebastiaan</w:t>
-      </w:r>
-      <w:proofErr w:type="spellEnd"/>
-      <w:r>
-        <w:t xml:space="preserve"> Bye</w:t>
+      <w:r>
+        <w:t>Sebastiaan Bye</w:t>
       </w:r>
     </w:p>
     <w:p>
@@ -483,13 +456,8 @@
         <w:t xml:space="preserve"> </w:t>
       </w:r>
       <w:r>
-        <w:t xml:space="preserve">Julius </w:t>
-      </w:r>
-      <w:proofErr w:type="spellStart"/>
-      <w:r>
-        <w:t>Wantenaar</w:t>
-      </w:r>
-      <w:proofErr w:type="spellEnd"/>
+        <w:t>Julius Wantenaar</w:t>
+      </w:r>
     </w:p>
     <w:p>
       <w:pPr>
@@ -2093,7 +2061,6 @@
         <w:t xml:space="preserve">Run your notebook on </w:t>
       </w:r>
       <w:hyperlink r:id="rId9">
-        <w:proofErr w:type="spellStart"/>
         <w:r>
           <w:rPr>
             <w:color w:val="1155CC"/>
@@ -2101,7 +2068,6 @@
           </w:rPr>
           <w:t>colab</w:t>
         </w:r>
-        <w:proofErr w:type="spellEnd"/>
       </w:hyperlink>
       <w:r>
         <w:t>, which has (limited) free access to GPUs.</w:t>
@@ -2150,7 +2116,6 @@
         <w:t xml:space="preserve">Install the </w:t>
       </w:r>
       <w:hyperlink r:id="rId10">
-        <w:proofErr w:type="spellStart"/>
         <w:r>
           <w:rPr>
             <w:color w:val="1155CC"/>
@@ -2158,7 +2123,6 @@
           </w:rPr>
           <w:t>simpletransformers</w:t>
         </w:r>
-        <w:proofErr w:type="spellEnd"/>
       </w:hyperlink>
       <w:hyperlink r:id="rId11">
         <w:r>
@@ -2176,21 +2140,7 @@
         <w:rPr>
           <w:i/>
         </w:rPr>
-        <w:t xml:space="preserve"> !pip install </w:t>
-      </w:r>
-      <w:proofErr w:type="spellStart"/>
-      <w:r>
-        <w:rPr>
-          <w:i/>
-        </w:rPr>
-        <w:t>simpletransformers</w:t>
-      </w:r>
-      <w:proofErr w:type="spellEnd"/>
-      <w:r>
-        <w:rPr>
-          <w:i/>
-        </w:rPr>
-        <w:t xml:space="preserve"> </w:t>
+        <w:t xml:space="preserve"> !pip install simpletransformers </w:t>
       </w:r>
     </w:p>
     <w:p>
@@ -2221,31 +2171,7 @@
         </w:r>
       </w:hyperlink>
       <w:r>
-        <w:t xml:space="preserve"> to load a pre-trained BERT model: </w:t>
-      </w:r>
-      <w:proofErr w:type="spellStart"/>
-      <w:r>
-        <w:t>ClassificationModel</w:t>
-      </w:r>
-      <w:proofErr w:type="spellEnd"/>
-      <w:r>
-        <w:t>('</w:t>
-      </w:r>
-      <w:proofErr w:type="spellStart"/>
-      <w:r>
-        <w:t>bert</w:t>
-      </w:r>
-      <w:proofErr w:type="spellEnd"/>
-      <w:r>
-        <w:t>', '</w:t>
-      </w:r>
-      <w:proofErr w:type="spellStart"/>
-      <w:r>
-        <w:t>bert</w:t>
-      </w:r>
-      <w:proofErr w:type="spellEnd"/>
-      <w:r>
-        <w:t xml:space="preserve">-base-cased') </w:t>
+        <w:t xml:space="preserve"> to load a pre-trained BERT model: ClassificationModel('bert', 'bert-base-cased') </w:t>
       </w:r>
     </w:p>
     <w:p>
@@ -3233,31 +3159,7 @@
         <w:ind w:left="720"/>
       </w:pPr>
       <w:r>
-        <w:t xml:space="preserve">The </w:t>
-      </w:r>
-      <w:proofErr w:type="spellStart"/>
-      <w:r>
-        <w:t>tokenizer</w:t>
-      </w:r>
-      <w:proofErr w:type="spellEnd"/>
-      <w:r>
-        <w:t xml:space="preserve"> works with </w:t>
-      </w:r>
-      <w:proofErr w:type="spellStart"/>
-      <w:r>
-        <w:t>subwords</w:t>
-      </w:r>
-      <w:proofErr w:type="spellEnd"/>
-      <w:r>
-        <w:t xml:space="preserve">. If a token is split into multiple </w:t>
-      </w:r>
-      <w:proofErr w:type="spellStart"/>
-      <w:r>
-        <w:t>subwords</w:t>
-      </w:r>
-      <w:proofErr w:type="spellEnd"/>
-      <w:r>
-        <w:t xml:space="preserve">, this is indicated with a special symbol. </w:t>
+        <w:t xml:space="preserve">The tokenizer works with subwords. If a token is split into multiple subwords, this is indicated with a special symbol. </w:t>
       </w:r>
     </w:p>
     <w:p>
@@ -3285,35 +3187,7 @@
         <w:rPr>
           <w:highlight w:val="white"/>
         </w:rPr>
-        <w:t xml:space="preserve">Calculate how many times a token is split into </w:t>
-      </w:r>
-      <w:proofErr w:type="spellStart"/>
-      <w:r>
-        <w:rPr>
-          <w:highlight w:val="white"/>
-        </w:rPr>
-        <w:t>subwords</w:t>
-      </w:r>
-      <w:proofErr w:type="spellEnd"/>
-      <w:r>
-        <w:rPr>
-          <w:highlight w:val="white"/>
-        </w:rPr>
-        <w:t xml:space="preserve"> (hint: use </w:t>
-      </w:r>
-      <w:proofErr w:type="spellStart"/>
-      <w:r>
-        <w:rPr>
-          <w:highlight w:val="white"/>
-        </w:rPr>
-        <w:t>model.tokenizer.tokenize</w:t>
-      </w:r>
-      <w:proofErr w:type="spellEnd"/>
-      <w:r>
-        <w:rPr>
-          <w:highlight w:val="white"/>
-        </w:rPr>
-        <w:t xml:space="preserve">()). </w:t>
+        <w:t xml:space="preserve">Calculate how many times a token is split into subwords (hint: use model.tokenizer.tokenize()). </w:t>
       </w:r>
       <w:r>
         <w:rPr>
@@ -3360,21 +3234,7 @@
         <w:rPr>
           <w:highlight w:val="white"/>
         </w:rPr>
-        <w:t xml:space="preserve">Number of tokens that have been split into </w:t>
-      </w:r>
-      <w:proofErr w:type="spellStart"/>
-      <w:r>
-        <w:rPr>
-          <w:highlight w:val="white"/>
-        </w:rPr>
-        <w:t>subwords</w:t>
-      </w:r>
-      <w:proofErr w:type="spellEnd"/>
-      <w:r>
-        <w:rPr>
-          <w:highlight w:val="white"/>
-        </w:rPr>
-        <w:t xml:space="preserve">: </w:t>
+        <w:t xml:space="preserve">Number of tokens that have been split into subwords: </w:t>
       </w:r>
       <w:r>
         <w:t>29717</w:t>
@@ -3392,21 +3252,7 @@
         <w:rPr>
           <w:highlight w:val="white"/>
         </w:rPr>
-        <w:t xml:space="preserve">Example: if ‘URL’ is tokenized by BERT as ‘U’, ‘##RL’, consider it as one token split into two </w:t>
-      </w:r>
-      <w:proofErr w:type="spellStart"/>
-      <w:r>
-        <w:rPr>
-          <w:highlight w:val="white"/>
-        </w:rPr>
-        <w:t>subwords</w:t>
-      </w:r>
-      <w:proofErr w:type="spellEnd"/>
-      <w:r>
-        <w:rPr>
-          <w:highlight w:val="white"/>
-        </w:rPr>
-        <w:t xml:space="preserve">. </w:t>
+        <w:t xml:space="preserve">Example: if ‘URL’ is tokenized by BERT as ‘U’, ‘##RL’, consider it as one token split into two subwords. </w:t>
       </w:r>
     </w:p>
     <w:p>
@@ -3424,21 +3270,7 @@
         <w:rPr>
           <w:highlight w:val="white"/>
         </w:rPr>
-        <w:t xml:space="preserve">What is the average number of </w:t>
-      </w:r>
-      <w:proofErr w:type="spellStart"/>
-      <w:r>
-        <w:rPr>
-          <w:highlight w:val="white"/>
-        </w:rPr>
-        <w:t>subwords</w:t>
-      </w:r>
-      <w:proofErr w:type="spellEnd"/>
-      <w:r>
-        <w:rPr>
-          <w:highlight w:val="white"/>
-        </w:rPr>
-        <w:t xml:space="preserve"> per token? </w:t>
+        <w:t xml:space="preserve">What is the average number of subwords per token? </w:t>
       </w:r>
       <w:r>
         <w:rPr>
@@ -3460,21 +3292,7 @@
         <w:rPr>
           <w:highlight w:val="white"/>
         </w:rPr>
-        <w:t xml:space="preserve">Average number of </w:t>
-      </w:r>
-      <w:proofErr w:type="spellStart"/>
-      <w:r>
-        <w:rPr>
-          <w:highlight w:val="white"/>
-        </w:rPr>
-        <w:t>subwords</w:t>
-      </w:r>
-      <w:proofErr w:type="spellEnd"/>
-      <w:r>
-        <w:rPr>
-          <w:highlight w:val="white"/>
-        </w:rPr>
-        <w:t xml:space="preserve"> per token: </w:t>
+        <w:t xml:space="preserve">Average number of subwords per token: </w:t>
       </w:r>
       <w:r>
         <w:rPr>
@@ -3498,29 +3316,7 @@
         <w:rPr>
           <w:highlight w:val="white"/>
         </w:rPr>
-        <w:t xml:space="preserve">Provide 3 examples of a </w:t>
-      </w:r>
-      <w:proofErr w:type="spellStart"/>
-      <w:r>
-        <w:rPr>
-          <w:highlight w:val="white"/>
-        </w:rPr>
-        <w:t>subword</w:t>
-      </w:r>
-      <w:proofErr w:type="spellEnd"/>
-      <w:r>
-        <w:rPr>
-          <w:highlight w:val="white"/>
-        </w:rPr>
-        <w:t xml:space="preserve"> split that is not meaningful from a linguistic perspectiv</w:t>
-      </w:r>
-      <w:bookmarkStart w:id="0" w:name="_GoBack"/>
-      <w:bookmarkEnd w:id="0"/>
-      <w:r>
-        <w:rPr>
-          <w:highlight w:val="white"/>
-        </w:rPr>
-        <w:t xml:space="preserve">e. </w:t>
+        <w:t xml:space="preserve">Provide 3 examples of a subword split that is not meaningful from a linguistic perspective. </w:t>
       </w:r>
       <w:r>
         <w:rPr>
@@ -3563,6 +3359,12 @@
         </w:rPr>
         <w:t>Example 1:</w:t>
       </w:r>
+      <w:r>
+        <w:rPr>
+          <w:highlight w:val="white"/>
+        </w:rPr>
+        <w:t xml:space="preserve"> CHINA</w:t>
+      </w:r>
     </w:p>
     <w:p>
       <w:pPr>
@@ -3579,6 +3381,12 @@
           <w:highlight w:val="white"/>
         </w:rPr>
         <w:t>BERT tokenization:</w:t>
+      </w:r>
+      <w:r>
+        <w:rPr>
+          <w:highlight w:val="white"/>
+        </w:rPr>
+        <w:t xml:space="preserve"> CH ##I ## A</w:t>
       </w:r>
     </w:p>
     <w:p>
@@ -3598,22 +3406,130 @@
         </w:rPr>
         <w:t xml:space="preserve">Morphologically expected split: </w:t>
       </w:r>
+      <w:r>
+        <w:rPr>
+          <w:highlight w:val="white"/>
+        </w:rPr>
+        <w:t xml:space="preserve"> CHINA</w:t>
+      </w:r>
+    </w:p>
+    <w:p>
+      <w:pPr>
+        <w:numPr>
+          <w:ilvl w:val="0"/>
+          <w:numId w:val="8"/>
+        </w:numPr>
+        <w:rPr>
+          <w:highlight w:val="white"/>
+        </w:rPr>
+      </w:pPr>
+      <w:r>
+        <w:rPr>
+          <w:highlight w:val="white"/>
+        </w:rPr>
+        <w:t>Example 2: illegal</w:t>
+      </w:r>
+    </w:p>
+    <w:p>
+      <w:pPr>
+        <w:numPr>
+          <w:ilvl w:val="0"/>
+          <w:numId w:val="8"/>
+        </w:numPr>
+        <w:rPr>
+          <w:highlight w:val="white"/>
+        </w:rPr>
+      </w:pPr>
+      <w:r>
+        <w:rPr>
+          <w:highlight w:val="white"/>
+        </w:rPr>
+        <w:t>BERT: illegal</w:t>
+      </w:r>
+    </w:p>
+    <w:p>
+      <w:pPr>
+        <w:numPr>
+          <w:ilvl w:val="0"/>
+          <w:numId w:val="8"/>
+        </w:numPr>
+        <w:spacing w:after="240"/>
+        <w:rPr>
+          <w:highlight w:val="white"/>
+        </w:rPr>
+      </w:pPr>
+      <w:r>
+        <w:rPr>
+          <w:highlight w:val="white"/>
+        </w:rPr>
+        <w:t>Expected: il ##legal</w:t>
+      </w:r>
+    </w:p>
+    <w:p>
+      <w:pPr>
+        <w:numPr>
+          <w:ilvl w:val="0"/>
+          <w:numId w:val="8"/>
+        </w:numPr>
+        <w:rPr>
+          <w:highlight w:val="white"/>
+        </w:rPr>
+      </w:pPr>
+      <w:r>
+        <w:rPr>
+          <w:highlight w:val="white"/>
+        </w:rPr>
+        <w:t xml:space="preserve">Example 3: </w:t>
+      </w:r>
+      <w:r>
+        <w:rPr>
+          <w:highlight w:val="white"/>
+        </w:rPr>
+        <w:t>issues</w:t>
+      </w:r>
+    </w:p>
+    <w:p>
+      <w:pPr>
+        <w:numPr>
+          <w:ilvl w:val="0"/>
+          <w:numId w:val="8"/>
+        </w:numPr>
+        <w:rPr>
+          <w:highlight w:val="white"/>
+        </w:rPr>
+      </w:pPr>
+      <w:r>
+        <w:rPr>
+          <w:highlight w:val="white"/>
+        </w:rPr>
+        <w:t>BERT: issues</w:t>
+      </w:r>
+    </w:p>
+    <w:p>
+      <w:pPr>
+        <w:numPr>
+          <w:ilvl w:val="0"/>
+          <w:numId w:val="8"/>
+        </w:numPr>
+        <w:rPr>
+          <w:highlight w:val="white"/>
+        </w:rPr>
+      </w:pPr>
+      <w:r>
+        <w:rPr>
+          <w:highlight w:val="white"/>
+        </w:rPr>
+        <w:t>Expected: issue ##s</w:t>
+      </w:r>
     </w:p>
     <w:p>
       <w:pPr>
         <w:spacing w:before="240" w:after="240"/>
-        <w:ind w:left="2160"/>
         <w:rPr>
           <w:b/>
           <w:highlight w:val="white"/>
         </w:rPr>
       </w:pPr>
-      <w:r>
-        <w:rPr>
-          <w:highlight w:val="white"/>
-        </w:rPr>
-        <w:t>….</w:t>
-      </w:r>
     </w:p>
     <w:p>
       <w:pPr>
@@ -3630,49 +3546,7 @@
         <w:rPr>
           <w:highlight w:val="white"/>
         </w:rPr>
-        <w:t xml:space="preserve">BERT’s </w:t>
-      </w:r>
-      <w:proofErr w:type="spellStart"/>
-      <w:r>
-        <w:rPr>
-          <w:highlight w:val="white"/>
-        </w:rPr>
-        <w:t>tokenizer</w:t>
-      </w:r>
-      <w:proofErr w:type="spellEnd"/>
-      <w:r>
-        <w:rPr>
-          <w:highlight w:val="white"/>
-        </w:rPr>
-        <w:t xml:space="preserve"> uses a fixed vocabulary for tokenizing any input (</w:t>
-      </w:r>
-      <w:proofErr w:type="spellStart"/>
-      <w:r>
-        <w:rPr>
-          <w:highlight w:val="white"/>
-        </w:rPr>
-        <w:t>model.tokenizer.vocab</w:t>
-      </w:r>
-      <w:proofErr w:type="spellEnd"/>
-      <w:r>
-        <w:rPr>
-          <w:highlight w:val="white"/>
-        </w:rPr>
-        <w:t xml:space="preserve">). How long (in characters) is the longest </w:t>
-      </w:r>
-      <w:proofErr w:type="spellStart"/>
-      <w:r>
-        <w:rPr>
-          <w:highlight w:val="white"/>
-        </w:rPr>
-        <w:t>subword</w:t>
-      </w:r>
-      <w:proofErr w:type="spellEnd"/>
-      <w:r>
-        <w:rPr>
-          <w:highlight w:val="white"/>
-        </w:rPr>
-        <w:t xml:space="preserve"> in the BERT’s vocabulary? </w:t>
+        <w:t xml:space="preserve">BERT’s tokenizer uses a fixed vocabulary for tokenizing any input (model.tokenizer.vocab). How long (in characters) is the longest subword in the BERT’s vocabulary? </w:t>
       </w:r>
       <w:r>
         <w:rPr>
@@ -3694,27 +3568,19 @@
         <w:rPr>
           <w:highlight w:val="white"/>
         </w:rPr>
-        <w:t xml:space="preserve">Length of the longest </w:t>
-      </w:r>
-      <w:proofErr w:type="spellStart"/>
+        <w:t xml:space="preserve">Length of the longest subword: </w:t>
+      </w:r>
       <w:r>
         <w:rPr>
           <w:highlight w:val="white"/>
         </w:rPr>
-        <w:t>subword</w:t>
-      </w:r>
-      <w:proofErr w:type="spellEnd"/>
+        <w:t>1</w:t>
+      </w:r>
       <w:r>
         <w:rPr>
           <w:highlight w:val="white"/>
         </w:rPr>
-        <w:t xml:space="preserve">: </w:t>
-      </w:r>
-      <w:r>
-        <w:rPr>
-          <w:highlight w:val="white"/>
-        </w:rPr>
-        <w:t>18</w:t>
+        <w:t>6</w:t>
       </w:r>
     </w:p>
     <w:p>
@@ -3730,27 +3596,16 @@
         <w:rPr>
           <w:highlight w:val="white"/>
         </w:rPr>
-        <w:t xml:space="preserve">Example of a </w:t>
-      </w:r>
-      <w:proofErr w:type="spellStart"/>
+        <w:t>Example of a subword with max. length:</w:t>
+      </w:r>
       <w:r>
         <w:rPr>
           <w:highlight w:val="white"/>
         </w:rPr>
-        <w:t>subword</w:t>
-      </w:r>
-      <w:proofErr w:type="spellEnd"/>
-      <w:r>
-        <w:rPr>
-          <w:highlight w:val="white"/>
-        </w:rPr>
-        <w:t xml:space="preserve"> with max. length:</w:t>
-      </w:r>
-      <w:r>
-        <w:rPr>
-          <w:highlight w:val="white"/>
-        </w:rPr>
-        <w:t xml:space="preserve"> Telecommunications</w:t>
+        <w:t xml:space="preserve"> </w:t>
+      </w:r>
+      <w:r>
+        <w:t>'##sunderstanding'</w:t>
       </w:r>
     </w:p>
     <w:p/>
@@ -3881,7 +3736,6 @@
         <w:rPr>
           <w:b/>
         </w:rPr>
-        <w:lastRenderedPageBreak/>
         <w:t>Typos</w:t>
       </w:r>
       <w:r>
@@ -3894,32 +3748,15 @@
         <w:t xml:space="preserve">(6 points) </w:t>
       </w:r>
       <w:r>
-        <w:t xml:space="preserve">Spelling variations are sometimes used </w:t>
-      </w:r>
-      <w:proofErr w:type="spellStart"/>
-      <w:r>
-        <w:t>adversarially</w:t>
-      </w:r>
-      <w:proofErr w:type="spellEnd"/>
-      <w:r>
-        <w:t xml:space="preserve"> to obfuscate and avoid detection (</w:t>
+        <w:t>Spelling variations are sometimes used adversarially to obfuscate and avoid detection (</w:t>
       </w:r>
       <w:hyperlink r:id="rId18">
-        <w:proofErr w:type="spellStart"/>
         <w:r>
           <w:rPr>
             <w:color w:val="1155CC"/>
             <w:u w:val="single"/>
           </w:rPr>
-          <w:t>Vidgen</w:t>
-        </w:r>
-        <w:proofErr w:type="spellEnd"/>
-        <w:r>
-          <w:rPr>
-            <w:color w:val="1155CC"/>
-            <w:u w:val="single"/>
-          </w:rPr>
-          <w:t xml:space="preserve"> et al., 2019</w:t>
+          <w:t>Vidgen et al., 2019</w:t>
         </w:r>
       </w:hyperlink>
       <w:r>
@@ -3933,23 +3770,13 @@
       <w:r>
         <w:t>Use checklist to add spelling variations (typos) to the subset (olid-subset-diagnostic-tests.csv) and evaluate the model's performance on the perturbed data. Use a fixed random seed (</w:t>
       </w:r>
-      <w:proofErr w:type="spellStart"/>
       <w:r>
         <w:rPr>
           <w:rFonts w:ascii="Courier New" w:eastAsia="Courier New" w:hAnsi="Courier New" w:cs="Courier New"/>
           <w:sz w:val="21"/>
           <w:szCs w:val="21"/>
         </w:rPr>
-        <w:t>np.random.seed</w:t>
-      </w:r>
-      <w:proofErr w:type="spellEnd"/>
-      <w:r>
-        <w:rPr>
-          <w:rFonts w:ascii="Courier New" w:eastAsia="Courier New" w:hAnsi="Courier New" w:cs="Courier New"/>
-          <w:sz w:val="21"/>
-          <w:szCs w:val="21"/>
-        </w:rPr>
-        <w:t>(</w:t>
+        <w:t>np.random.seed(</w:t>
       </w:r>
       <w:r>
         <w:rPr>
@@ -4086,15 +3913,7 @@
         </w:numPr>
       </w:pPr>
       <w:r>
-        <w:t xml:space="preserve">Check the </w:t>
-      </w:r>
-      <w:proofErr w:type="spellStart"/>
-      <w:r>
-        <w:t>add_typos</w:t>
-      </w:r>
-      <w:proofErr w:type="spellEnd"/>
-      <w:r>
-        <w:t xml:space="preserve"> function in checklist </w:t>
+        <w:t xml:space="preserve">Check the add_typos function in checklist </w:t>
       </w:r>
       <w:hyperlink r:id="rId19">
         <w:r>
@@ -4148,79 +3967,8 @@
           <w:szCs w:val="24"/>
           <w:lang w:val="nl-NL" w:eastAsia="nl-NL"/>
         </w:rPr>
-        <w:t xml:space="preserve">swaps random </w:t>
-      </w:r>
-      <w:proofErr w:type="spellStart"/>
-      <w:r>
-        <w:rPr>
-          <w:rFonts w:ascii="Times New Roman" w:eastAsia="Times New Roman" w:hAnsi="Times New Roman" w:cs="Times New Roman"/>
-          <w:sz w:val="24"/>
-          <w:szCs w:val="24"/>
-          <w:lang w:val="nl-NL" w:eastAsia="nl-NL"/>
-        </w:rPr>
-        <w:t>characters</w:t>
-      </w:r>
-      <w:proofErr w:type="spellEnd"/>
-      <w:r>
-        <w:rPr>
-          <w:rFonts w:ascii="Times New Roman" w:eastAsia="Times New Roman" w:hAnsi="Times New Roman" w:cs="Times New Roman"/>
-          <w:sz w:val="24"/>
-          <w:szCs w:val="24"/>
-          <w:lang w:val="nl-NL" w:eastAsia="nl-NL"/>
-        </w:rPr>
-        <w:t xml:space="preserve"> </w:t>
-      </w:r>
-      <w:proofErr w:type="spellStart"/>
-      <w:r>
-        <w:rPr>
-          <w:rFonts w:ascii="Times New Roman" w:eastAsia="Times New Roman" w:hAnsi="Times New Roman" w:cs="Times New Roman"/>
-          <w:sz w:val="24"/>
-          <w:szCs w:val="24"/>
-          <w:lang w:val="nl-NL" w:eastAsia="nl-NL"/>
-        </w:rPr>
-        <w:t>with</w:t>
-      </w:r>
-      <w:proofErr w:type="spellEnd"/>
-      <w:r>
-        <w:rPr>
-          <w:rFonts w:ascii="Times New Roman" w:eastAsia="Times New Roman" w:hAnsi="Times New Roman" w:cs="Times New Roman"/>
-          <w:sz w:val="24"/>
-          <w:szCs w:val="24"/>
-          <w:lang w:val="nl-NL" w:eastAsia="nl-NL"/>
-        </w:rPr>
-        <w:t xml:space="preserve"> </w:t>
-      </w:r>
-      <w:proofErr w:type="spellStart"/>
-      <w:r>
-        <w:rPr>
-          <w:rFonts w:ascii="Times New Roman" w:eastAsia="Times New Roman" w:hAnsi="Times New Roman" w:cs="Times New Roman"/>
-          <w:sz w:val="24"/>
-          <w:szCs w:val="24"/>
-          <w:lang w:val="nl-NL" w:eastAsia="nl-NL"/>
-        </w:rPr>
-        <w:t>their</w:t>
-      </w:r>
-      <w:proofErr w:type="spellEnd"/>
-      <w:r>
-        <w:rPr>
-          <w:rFonts w:ascii="Times New Roman" w:eastAsia="Times New Roman" w:hAnsi="Times New Roman" w:cs="Times New Roman"/>
-          <w:sz w:val="24"/>
-          <w:szCs w:val="24"/>
-          <w:lang w:val="nl-NL" w:eastAsia="nl-NL"/>
-        </w:rPr>
-        <w:t xml:space="preserve"> </w:t>
-      </w:r>
-      <w:proofErr w:type="spellStart"/>
-      <w:r>
-        <w:rPr>
-          <w:rFonts w:ascii="Times New Roman" w:eastAsia="Times New Roman" w:hAnsi="Times New Roman" w:cs="Times New Roman"/>
-          <w:sz w:val="24"/>
-          <w:szCs w:val="24"/>
-          <w:lang w:val="nl-NL" w:eastAsia="nl-NL"/>
-        </w:rPr>
-        <w:t>neighbors</w:t>
-      </w:r>
-      <w:proofErr w:type="spellEnd"/>
+        <w:t>swaps random characters with their neighbors</w:t>
+      </w:r>
     </w:p>
     <w:p>
       <w:pPr>
@@ -4256,21 +4004,7 @@
         <w:rPr>
           <w:bCs/>
         </w:rPr>
-        <w:t xml:space="preserve">By using </w:t>
-      </w:r>
-      <w:proofErr w:type="spellStart"/>
-      <w:r>
-        <w:rPr>
-          <w:bCs/>
-        </w:rPr>
-        <w:t>leat</w:t>
-      </w:r>
-      <w:proofErr w:type="spellEnd"/>
-      <w:r>
-        <w:rPr>
-          <w:bCs/>
-        </w:rPr>
-        <w:t xml:space="preserve"> speak to change letters in offensive words to symbols or numbers: You are a 2h</w:t>
+        <w:t>By using leat speak to change letters in offensive words to symbols or numbers: You are a 2h</w:t>
       </w:r>
       <w:r>
         <w:rPr>
@@ -4310,7 +4044,7 @@
     </w:p>
     <w:p>
       <w:pPr>
-        <w:pStyle w:val="Lijstalinea"/>
+        <w:pStyle w:val="ListParagraph"/>
         <w:numPr>
           <w:ilvl w:val="0"/>
           <w:numId w:val="17"/>
@@ -4320,21 +4054,7 @@
         <w:rPr>
           <w:bCs/>
         </w:rPr>
-        <w:t xml:space="preserve">'(cr1tikal voice) </w:t>
-      </w:r>
-      <w:proofErr w:type="spellStart"/>
-      <w:r>
-        <w:rPr>
-          <w:bCs/>
-        </w:rPr>
-        <w:t>smef</w:t>
-      </w:r>
-      <w:proofErr w:type="spellEnd"/>
-      <w:r>
-        <w:rPr>
-          <w:bCs/>
-        </w:rPr>
-        <w:t xml:space="preserve"> my ass cheeks'</w:t>
+        <w:t>'(cr1tikal voice) smef my ass cheeks'</w:t>
       </w:r>
       <w:r>
         <w:rPr>
@@ -4348,48 +4068,12 @@
           <w:i/>
           <w:iCs/>
         </w:rPr>
-        <w:t xml:space="preserve">(cr1tikal voice) </w:t>
-      </w:r>
-      <w:proofErr w:type="spellStart"/>
-      <w:r>
-        <w:rPr>
-          <w:bCs/>
-          <w:i/>
-          <w:iCs/>
-        </w:rPr>
-        <w:t>smef</w:t>
-      </w:r>
-      <w:proofErr w:type="spellEnd"/>
-      <w:r>
-        <w:rPr>
-          <w:bCs/>
-          <w:i/>
-          <w:iCs/>
-        </w:rPr>
-        <w:t xml:space="preserve"> m </w:t>
-      </w:r>
-      <w:proofErr w:type="spellStart"/>
-      <w:r>
-        <w:rPr>
-          <w:bCs/>
-          <w:i/>
-          <w:iCs/>
-        </w:rPr>
-        <w:t>yass</w:t>
-      </w:r>
-      <w:proofErr w:type="spellEnd"/>
-      <w:r>
-        <w:rPr>
-          <w:bCs/>
-          <w:i/>
-          <w:iCs/>
-        </w:rPr>
-        <w:t xml:space="preserve"> cheeks)</w:t>
-      </w:r>
-    </w:p>
-    <w:p>
-      <w:pPr>
-        <w:pStyle w:val="Lijstalinea"/>
+        <w:t>(cr1tikal voice) smef m yass cheeks)</w:t>
+      </w:r>
+    </w:p>
+    <w:p>
+      <w:pPr>
+        <w:pStyle w:val="ListParagraph"/>
         <w:numPr>
           <w:ilvl w:val="0"/>
           <w:numId w:val="17"/>
@@ -4414,32 +4098,18 @@
         <w:rPr>
           <w:rFonts w:ascii="Segoe UI Emoji" w:hAnsi="Segoe UI Emoji" w:cs="Segoe UI Emoji"/>
         </w:rPr>
-        <w:t xml:space="preserve">@USER oh </w:t>
-      </w:r>
-      <w:proofErr w:type="spellStart"/>
+        <w:t>@USER oh fukc off 😂😂</w:t>
+      </w:r>
       <w:r>
         <w:rPr>
           <w:rFonts w:ascii="Segoe UI Emoji" w:hAnsi="Segoe UI Emoji" w:cs="Segoe UI Emoji"/>
         </w:rPr>
-        <w:t>fukc</w:t>
-      </w:r>
-      <w:proofErr w:type="spellEnd"/>
-      <w:r>
-        <w:rPr>
-          <w:rFonts w:ascii="Segoe UI Emoji" w:hAnsi="Segoe UI Emoji" w:cs="Segoe UI Emoji"/>
-        </w:rPr>
-        <w:t xml:space="preserve"> off 😂😂</w:t>
-      </w:r>
-      <w:r>
-        <w:rPr>
-          <w:rFonts w:ascii="Segoe UI Emoji" w:hAnsi="Segoe UI Emoji" w:cs="Segoe UI Emoji"/>
-        </w:rPr>
         <w:t>)</w:t>
       </w:r>
     </w:p>
     <w:p>
       <w:pPr>
-        <w:pStyle w:val="Lijstalinea"/>
+        <w:pStyle w:val="ListParagraph"/>
         <w:numPr>
           <w:ilvl w:val="0"/>
           <w:numId w:val="17"/>
@@ -4456,23 +4126,7 @@
           <w:i/>
           <w:iCs/>
         </w:rPr>
-        <w:t xml:space="preserve">($10 Million reallocated from FEMA to ICE. This guy gives zero </w:t>
-      </w:r>
-      <w:proofErr w:type="spellStart"/>
-      <w:r>
-        <w:rPr>
-          <w:i/>
-          <w:iCs/>
-        </w:rPr>
-        <w:t>sihts</w:t>
-      </w:r>
-      <w:proofErr w:type="spellEnd"/>
-      <w:r>
-        <w:rPr>
-          <w:i/>
-          <w:iCs/>
-        </w:rPr>
-        <w:t xml:space="preserve"> about anyone not named Trump. If you’re in the mid Atlantic, get out. Now. URL</w:t>
+        <w:t>($10 Million reallocated from FEMA to ICE. This guy gives zero sihts about anyone not named Trump. If you’re in the mid Atlantic, get out. Now. URL</w:t>
       </w:r>
       <w:r>
         <w:t>)</w:t>
@@ -4486,6 +4140,7 @@
         </w:numPr>
       </w:pPr>
       <w:r>
+        <w:lastRenderedPageBreak/>
         <w:t xml:space="preserve">What is the main source of the erroneous predictions produced by the model (main source of errors caused by typos)? </w:t>
       </w:r>
       <w:r>
@@ -4575,7 +4230,6 @@
         <w:rPr>
           <w:b/>
         </w:rPr>
-        <w:lastRenderedPageBreak/>
         <w:t>Negation</w:t>
       </w:r>
       <w:r>
@@ -4591,21 +4245,12 @@
         <w:t>Offensive language detection models have been shown to struggle with correctly classifying negated phrases such as “I don’t hate trans people” (</w:t>
       </w:r>
       <w:hyperlink r:id="rId20">
-        <w:proofErr w:type="spellStart"/>
         <w:r>
           <w:rPr>
             <w:color w:val="1155CC"/>
             <w:u w:val="single"/>
           </w:rPr>
-          <w:t>Rottger</w:t>
-        </w:r>
-        <w:proofErr w:type="spellEnd"/>
-        <w:r>
-          <w:rPr>
-            <w:color w:val="1155CC"/>
-            <w:u w:val="single"/>
-          </w:rPr>
-          <w:t xml:space="preserve"> et al., 2021</w:t>
+          <w:t>Rottger et al., 2021</w:t>
         </w:r>
       </w:hyperlink>
       <w:r>
@@ -4642,15 +4287,7 @@
         </w:numPr>
       </w:pPr>
       <w:r>
-        <w:t xml:space="preserve">Check the </w:t>
-      </w:r>
-      <w:proofErr w:type="spellStart"/>
-      <w:r>
-        <w:t>add_negation</w:t>
-      </w:r>
-      <w:proofErr w:type="spellEnd"/>
-      <w:r>
-        <w:t xml:space="preserve"> function in checklist </w:t>
+        <w:t xml:space="preserve">Check the add_negation function in checklist </w:t>
       </w:r>
       <w:hyperlink r:id="rId21">
         <w:r>
@@ -4747,7 +4384,7 @@
     </w:p>
     <w:p>
       <w:pPr>
-        <w:pStyle w:val="Lijstalinea"/>
+        <w:pStyle w:val="ListParagraph"/>
         <w:numPr>
           <w:ilvl w:val="0"/>
           <w:numId w:val="17"/>
@@ -4759,7 +4396,7 @@
     </w:p>
     <w:p>
       <w:pPr>
-        <w:pStyle w:val="Lijstalinea"/>
+        <w:pStyle w:val="ListParagraph"/>
         <w:numPr>
           <w:ilvl w:val="0"/>
           <w:numId w:val="17"/>
@@ -4771,7 +4408,7 @@
     </w:p>
     <w:p>
       <w:pPr>
-        <w:pStyle w:val="Lijstalinea"/>
+        <w:pStyle w:val="ListParagraph"/>
         <w:numPr>
           <w:ilvl w:val="0"/>
           <w:numId w:val="17"/>
@@ -4800,43 +4437,19 @@
     </w:p>
     <w:p>
       <w:pPr>
-        <w:pStyle w:val="Lijstalinea"/>
+        <w:pStyle w:val="ListParagraph"/>
         <w:numPr>
           <w:ilvl w:val="0"/>
           <w:numId w:val="17"/>
         </w:numPr>
       </w:pPr>
       <w:r>
-        <w:t xml:space="preserve">"#BREAKING. #Greece: Molotov cocktails don't fly after protest </w:t>
-      </w:r>
-      <w:proofErr w:type="spellStart"/>
-      <w:r>
-        <w:t>honouring</w:t>
-      </w:r>
-      <w:proofErr w:type="spellEnd"/>
-      <w:r>
-        <w:t xml:space="preserve"> killed </w:t>
-      </w:r>
-      <w:proofErr w:type="spellStart"/>
-      <w:r>
-        <w:t>antifa</w:t>
-      </w:r>
-      <w:proofErr w:type="spellEnd"/>
-      <w:r>
-        <w:t xml:space="preserve"> </w:t>
-      </w:r>
-      <w:proofErr w:type="spellStart"/>
-      <w:r>
-        <w:t>arti</w:t>
-      </w:r>
-      <w:proofErr w:type="spellEnd"/>
-      <w:r>
-        <w:t>... URL via @USER URL",</w:t>
-      </w:r>
-    </w:p>
-    <w:p>
-      <w:pPr>
-        <w:pStyle w:val="Lijstalinea"/>
+        <w:t>"#BREAKING. #Greece: Molotov cocktails don't fly after protest honouring killed antifa arti... URL via @USER URL",</w:t>
+      </w:r>
+    </w:p>
+    <w:p>
+      <w:pPr>
+        <w:pStyle w:val="ListParagraph"/>
         <w:numPr>
           <w:ilvl w:val="0"/>
           <w:numId w:val="17"/>
@@ -5436,6 +5049,7 @@
               <w:spacing w:line="240" w:lineRule="auto"/>
             </w:pPr>
             <w:r>
+              <w:lastRenderedPageBreak/>
               <w:t>Examples wrong</w:t>
             </w:r>
           </w:p>
@@ -5746,27 +5360,7 @@
               <w:spacing w:line="240" w:lineRule="auto"/>
             </w:pPr>
             <w:r>
-              <w:t xml:space="preserve">The model thinks that saying someone is not a </w:t>
-            </w:r>
-            <w:proofErr w:type="spellStart"/>
-            <w:r>
-              <w:t>crackhead</w:t>
-            </w:r>
-            <w:proofErr w:type="spellEnd"/>
-            <w:r>
-              <w:t xml:space="preserve"> is hate speech. This should not be </w:t>
-            </w:r>
-            <w:proofErr w:type="spellStart"/>
-            <w:r>
-              <w:t>hatespeech</w:t>
-            </w:r>
-            <w:proofErr w:type="spellEnd"/>
-            <w:r>
-              <w:t xml:space="preserve"> is it had been </w:t>
-            </w:r>
-            <w:r>
-              <w:lastRenderedPageBreak/>
-              <w:t>negated.</w:t>
+              <w:t>The model thinks that saying someone is not a crackhead is hate speech. This should not be hatespeech is it had been negated.</w:t>
             </w:r>
           </w:p>
         </w:tc>
@@ -5796,7 +5390,6 @@
               <w:spacing w:line="240" w:lineRule="auto"/>
             </w:pPr>
             <w:r>
-              <w:lastRenderedPageBreak/>
               <w:t>2</w:t>
             </w:r>
           </w:p>
@@ -5937,15 +5530,7 @@
               <w:spacing w:line="240" w:lineRule="auto"/>
             </w:pPr>
             <w:r>
-              <w:t xml:space="preserve">First someone is called beautiful which is deemed not hate after. After negation, they are called not beautiful which is should be </w:t>
-            </w:r>
-            <w:proofErr w:type="spellStart"/>
-            <w:r>
-              <w:t>hatespeech</w:t>
-            </w:r>
-            <w:proofErr w:type="spellEnd"/>
-            <w:r>
-              <w:t>.</w:t>
+              <w:t>First someone is called beautiful which is deemed not hate after. After negation, they are called not beautiful which is should be hatespeech.</w:t>
             </w:r>
           </w:p>
         </w:tc>
@@ -6119,7 +5704,7 @@
     </w:p>
     <w:p>
       <w:pPr>
-        <w:pStyle w:val="Lijstalinea"/>
+        <w:pStyle w:val="ListParagraph"/>
         <w:numPr>
           <w:ilvl w:val="0"/>
           <w:numId w:val="17"/>
@@ -6131,7 +5716,7 @@
     </w:p>
     <w:p>
       <w:pPr>
-        <w:pStyle w:val="Lijstalinea"/>
+        <w:pStyle w:val="ListParagraph"/>
         <w:numPr>
           <w:ilvl w:val="2"/>
           <w:numId w:val="12"/>
@@ -6143,7 +5728,7 @@
     </w:p>
     <w:p>
       <w:pPr>
-        <w:pStyle w:val="Lijstalinea"/>
+        <w:pStyle w:val="ListParagraph"/>
         <w:numPr>
           <w:ilvl w:val="2"/>
           <w:numId w:val="12"/>
@@ -6155,7 +5740,7 @@
     </w:p>
     <w:p>
       <w:pPr>
-        <w:pStyle w:val="Lijstalinea"/>
+        <w:pStyle w:val="ListParagraph"/>
         <w:numPr>
           <w:ilvl w:val="2"/>
           <w:numId w:val="12"/>
@@ -6167,7 +5752,7 @@
     </w:p>
     <w:p>
       <w:pPr>
-        <w:pStyle w:val="Lijstalinea"/>
+        <w:pStyle w:val="ListParagraph"/>
         <w:numPr>
           <w:ilvl w:val="0"/>
           <w:numId w:val="17"/>
@@ -6184,13 +5769,8 @@
       <w:pPr>
         <w:ind w:left="1440"/>
       </w:pPr>
-      <w:proofErr w:type="spellStart"/>
-      <w:r>
-        <w:t>i</w:t>
-      </w:r>
-      <w:proofErr w:type="spellEnd"/>
-      <w:r>
-        <w:t xml:space="preserve">. </w:t>
+      <w:r>
+        <w:t xml:space="preserve">i. </w:t>
       </w:r>
       <w:r>
         <w:tab/>
@@ -6224,6 +5804,7 @@
         <w:ind w:left="1440"/>
       </w:pPr>
       <w:r>
+        <w:lastRenderedPageBreak/>
         <w:t>iii.</w:t>
       </w:r>
       <w:r>
@@ -6269,7 +5850,6 @@
         </w:numPr>
       </w:pPr>
       <w:r>
-        <w:lastRenderedPageBreak/>
         <w:t xml:space="preserve">How can the model be improved? </w:t>
       </w:r>
       <w:r>
@@ -6324,8 +5904,8 @@
 </file>
 
 <file path=word/numbering.xml><?xml version="1.0" encoding="utf-8"?>
-<w:numbering xmlns:wpc="http://schemas.microsoft.com/office/word/2010/wordprocessingCanvas" xmlns:mo="http://schemas.microsoft.com/office/mac/office/2008/main" xmlns:mc="http://schemas.openxmlformats.org/markup-compatibility/2006" xmlns:mv="urn:schemas-microsoft-com:mac:vml" xmlns:o="urn:schemas-microsoft-com:office:office" xmlns:r="http://schemas.openxmlformats.org/officeDocument/2006/relationships" xmlns:m="http://schemas.openxmlformats.org/officeDocument/2006/math" xmlns:v="urn:schemas-microsoft-com:vml" xmlns:wp14="http://schemas.microsoft.com/office/word/2010/wordprocessingDrawing" xmlns:wp="http://schemas.openxmlformats.org/drawingml/2006/wordprocessingDrawing" xmlns:w10="urn:schemas-microsoft-com:office:word" xmlns:w="http://schemas.openxmlformats.org/wordprocessingml/2006/main" xmlns:w14="http://schemas.microsoft.com/office/word/2010/wordml" xmlns:w15="http://schemas.microsoft.com/office/word/2012/wordml" xmlns:wpg="http://schemas.microsoft.com/office/word/2010/wordprocessingGroup" xmlns:wpi="http://schemas.microsoft.com/office/word/2010/wordprocessingInk" xmlns:wne="http://schemas.microsoft.com/office/word/2006/wordml" xmlns:wps="http://schemas.microsoft.com/office/word/2010/wordprocessingShape" mc:Ignorable="w14 w15 wp14">
-  <w:abstractNum w:abstractNumId="0">
+<w:numbering xmlns:wpc="http://schemas.microsoft.com/office/word/2010/wordprocessingCanvas" xmlns:cx="http://schemas.microsoft.com/office/drawing/2014/chartex" xmlns:cx1="http://schemas.microsoft.com/office/drawing/2015/9/8/chartex" xmlns:cx2="http://schemas.microsoft.com/office/drawing/2015/10/21/chartex" xmlns:cx3="http://schemas.microsoft.com/office/drawing/2016/5/9/chartex" xmlns:cx4="http://schemas.microsoft.com/office/drawing/2016/5/10/chartex" xmlns:cx5="http://schemas.microsoft.com/office/drawing/2016/5/11/chartex" xmlns:cx6="http://schemas.microsoft.com/office/drawing/2016/5/12/chartex" xmlns:cx7="http://schemas.microsoft.com/office/drawing/2016/5/13/chartex" xmlns:cx8="http://schemas.microsoft.com/office/drawing/2016/5/14/chartex" xmlns:mc="http://schemas.openxmlformats.org/markup-compatibility/2006" xmlns:aink="http://schemas.microsoft.com/office/drawing/2016/ink" xmlns:am3d="http://schemas.microsoft.com/office/drawing/2017/model3d" xmlns:o="urn:schemas-microsoft-com:office:office" xmlns:oel="http://schemas.microsoft.com/office/2019/extlst" xmlns:r="http://schemas.openxmlformats.org/officeDocument/2006/relationships" xmlns:m="http://schemas.openxmlformats.org/officeDocument/2006/math" xmlns:v="urn:schemas-microsoft-com:vml" xmlns:wp14="http://schemas.microsoft.com/office/word/2010/wordprocessingDrawing" xmlns:wp="http://schemas.openxmlformats.org/drawingml/2006/wordprocessingDrawing" xmlns:w10="urn:schemas-microsoft-com:office:word" xmlns:w="http://schemas.openxmlformats.org/wordprocessingml/2006/main" xmlns:w14="http://schemas.microsoft.com/office/word/2010/wordml" xmlns:w15="http://schemas.microsoft.com/office/word/2012/wordml" xmlns:w16cex="http://schemas.microsoft.com/office/word/2018/wordml/cex" xmlns:w16cid="http://schemas.microsoft.com/office/word/2016/wordml/cid" xmlns:w16="http://schemas.microsoft.com/office/word/2018/wordml" xmlns:w16sdtdh="http://schemas.microsoft.com/office/word/2020/wordml/sdtdatahash" xmlns:w16se="http://schemas.microsoft.com/office/word/2015/wordml/symex" xmlns:wpg="http://schemas.microsoft.com/office/word/2010/wordprocessingGroup" xmlns:wpi="http://schemas.microsoft.com/office/word/2010/wordprocessingInk" xmlns:wne="http://schemas.microsoft.com/office/word/2006/wordml" xmlns:wps="http://schemas.microsoft.com/office/word/2010/wordprocessingShape" mc:Ignorable="w14 w15 w16se w16cid w16 w16cex w16sdtdh wp14">
+  <w:abstractNum w:abstractNumId="0" w15:restartNumberingAfterBreak="0">
     <w:nsid w:val="0118240E"/>
     <w:multiLevelType w:val="multilevel"/>
     <w:tmpl w:val="C5C6CCD0"/>
@@ -6438,7 +6018,7 @@
       </w:rPr>
     </w:lvl>
   </w:abstractNum>
-  <w:abstractNum w:abstractNumId="1">
+  <w:abstractNum w:abstractNumId="1" w15:restartNumberingAfterBreak="0">
     <w:nsid w:val="06657B8A"/>
     <w:multiLevelType w:val="multilevel"/>
     <w:tmpl w:val="6F8829F6"/>
@@ -6551,7 +6131,7 @@
       </w:rPr>
     </w:lvl>
   </w:abstractNum>
-  <w:abstractNum w:abstractNumId="2">
+  <w:abstractNum w:abstractNumId="2" w15:restartNumberingAfterBreak="0">
     <w:nsid w:val="10E42779"/>
     <w:multiLevelType w:val="multilevel"/>
     <w:tmpl w:val="24F06364"/>
@@ -6664,7 +6244,7 @@
       </w:rPr>
     </w:lvl>
   </w:abstractNum>
-  <w:abstractNum w:abstractNumId="3">
+  <w:abstractNum w:abstractNumId="3" w15:restartNumberingAfterBreak="0">
     <w:nsid w:val="16130B9E"/>
     <w:multiLevelType w:val="multilevel"/>
     <w:tmpl w:val="C61259A0"/>
@@ -6777,7 +6357,7 @@
       </w:rPr>
     </w:lvl>
   </w:abstractNum>
-  <w:abstractNum w:abstractNumId="4">
+  <w:abstractNum w:abstractNumId="4" w15:restartNumberingAfterBreak="0">
     <w:nsid w:val="1F844068"/>
     <w:multiLevelType w:val="multilevel"/>
     <w:tmpl w:val="0B9CAC2A"/>
@@ -6890,7 +6470,7 @@
       </w:rPr>
     </w:lvl>
   </w:abstractNum>
-  <w:abstractNum w:abstractNumId="5">
+  <w:abstractNum w:abstractNumId="5" w15:restartNumberingAfterBreak="0">
     <w:nsid w:val="34BD64EA"/>
     <w:multiLevelType w:val="multilevel"/>
     <w:tmpl w:val="697C466A"/>
@@ -7003,7 +6583,7 @@
       </w:rPr>
     </w:lvl>
   </w:abstractNum>
-  <w:abstractNum w:abstractNumId="6">
+  <w:abstractNum w:abstractNumId="6" w15:restartNumberingAfterBreak="0">
     <w:nsid w:val="3B4C06B6"/>
     <w:multiLevelType w:val="multilevel"/>
     <w:tmpl w:val="43DE2508"/>
@@ -7116,7 +6696,7 @@
       </w:rPr>
     </w:lvl>
   </w:abstractNum>
-  <w:abstractNum w:abstractNumId="7">
+  <w:abstractNum w:abstractNumId="7" w15:restartNumberingAfterBreak="0">
     <w:nsid w:val="46C3778B"/>
     <w:multiLevelType w:val="multilevel"/>
     <w:tmpl w:val="D57EC9B6"/>
@@ -7229,7 +6809,7 @@
       </w:rPr>
     </w:lvl>
   </w:abstractNum>
-  <w:abstractNum w:abstractNumId="8">
+  <w:abstractNum w:abstractNumId="8" w15:restartNumberingAfterBreak="0">
     <w:nsid w:val="59EE58F6"/>
     <w:multiLevelType w:val="multilevel"/>
     <w:tmpl w:val="2A7C6112"/>
@@ -7342,7 +6922,7 @@
       </w:rPr>
     </w:lvl>
   </w:abstractNum>
-  <w:abstractNum w:abstractNumId="9">
+  <w:abstractNum w:abstractNumId="9" w15:restartNumberingAfterBreak="0">
     <w:nsid w:val="634640B6"/>
     <w:multiLevelType w:val="hybridMultilevel"/>
     <w:tmpl w:val="7DE64128"/>
@@ -7455,7 +7035,7 @@
       </w:rPr>
     </w:lvl>
   </w:abstractNum>
-  <w:abstractNum w:abstractNumId="10">
+  <w:abstractNum w:abstractNumId="10" w15:restartNumberingAfterBreak="0">
     <w:nsid w:val="66215C01"/>
     <w:multiLevelType w:val="multilevel"/>
     <w:tmpl w:val="D81681A4"/>
@@ -7568,7 +7148,7 @@
       </w:rPr>
     </w:lvl>
   </w:abstractNum>
-  <w:abstractNum w:abstractNumId="11">
+  <w:abstractNum w:abstractNumId="11" w15:restartNumberingAfterBreak="0">
     <w:nsid w:val="66A34EE4"/>
     <w:multiLevelType w:val="hybridMultilevel"/>
     <w:tmpl w:val="025841A2"/>
@@ -7681,7 +7261,7 @@
       </w:rPr>
     </w:lvl>
   </w:abstractNum>
-  <w:abstractNum w:abstractNumId="12">
+  <w:abstractNum w:abstractNumId="12" w15:restartNumberingAfterBreak="0">
     <w:nsid w:val="684A29DB"/>
     <w:multiLevelType w:val="hybridMultilevel"/>
     <w:tmpl w:val="4A1C7E04"/>
@@ -7794,7 +7374,7 @@
       </w:rPr>
     </w:lvl>
   </w:abstractNum>
-  <w:abstractNum w:abstractNumId="13">
+  <w:abstractNum w:abstractNumId="13" w15:restartNumberingAfterBreak="0">
     <w:nsid w:val="75A32DFD"/>
     <w:multiLevelType w:val="multilevel"/>
     <w:tmpl w:val="0D46A250"/>
@@ -7907,7 +7487,7 @@
       </w:rPr>
     </w:lvl>
   </w:abstractNum>
-  <w:abstractNum w:abstractNumId="14">
+  <w:abstractNum w:abstractNumId="14" w15:restartNumberingAfterBreak="0">
     <w:nsid w:val="76EE50A3"/>
     <w:multiLevelType w:val="multilevel"/>
     <w:tmpl w:val="86248B78"/>
@@ -8020,7 +7600,7 @@
       </w:rPr>
     </w:lvl>
   </w:abstractNum>
-  <w:abstractNum w:abstractNumId="15">
+  <w:abstractNum w:abstractNumId="15" w15:restartNumberingAfterBreak="0">
     <w:nsid w:val="7CEE187D"/>
     <w:multiLevelType w:val="multilevel"/>
     <w:tmpl w:val="3D8220E6"/>
@@ -8133,7 +7713,7 @@
       </w:rPr>
     </w:lvl>
   </w:abstractNum>
-  <w:abstractNum w:abstractNumId="16">
+  <w:abstractNum w:abstractNumId="16" w15:restartNumberingAfterBreak="0">
     <w:nsid w:val="7E5960B4"/>
     <w:multiLevelType w:val="multilevel"/>
     <w:tmpl w:val="38346C32"/>
@@ -8246,62 +7826,62 @@
       </w:rPr>
     </w:lvl>
   </w:abstractNum>
-  <w:num w:numId="1">
+  <w:num w:numId="1" w16cid:durableId="174392534">
     <w:abstractNumId w:val="6"/>
   </w:num>
-  <w:num w:numId="2">
+  <w:num w:numId="2" w16cid:durableId="10574536">
     <w:abstractNumId w:val="13"/>
   </w:num>
-  <w:num w:numId="3">
+  <w:num w:numId="3" w16cid:durableId="2020503027">
     <w:abstractNumId w:val="8"/>
   </w:num>
-  <w:num w:numId="4">
+  <w:num w:numId="4" w16cid:durableId="1566796223">
     <w:abstractNumId w:val="14"/>
   </w:num>
-  <w:num w:numId="5">
+  <w:num w:numId="5" w16cid:durableId="108008790">
     <w:abstractNumId w:val="10"/>
   </w:num>
-  <w:num w:numId="6">
+  <w:num w:numId="6" w16cid:durableId="1899777784">
     <w:abstractNumId w:val="2"/>
   </w:num>
-  <w:num w:numId="7">
+  <w:num w:numId="7" w16cid:durableId="828332211">
     <w:abstractNumId w:val="5"/>
   </w:num>
-  <w:num w:numId="8">
+  <w:num w:numId="8" w16cid:durableId="1990163608">
     <w:abstractNumId w:val="3"/>
   </w:num>
-  <w:num w:numId="9">
+  <w:num w:numId="9" w16cid:durableId="1130824559">
     <w:abstractNumId w:val="15"/>
   </w:num>
-  <w:num w:numId="10">
+  <w:num w:numId="10" w16cid:durableId="224536954">
     <w:abstractNumId w:val="4"/>
   </w:num>
-  <w:num w:numId="11">
+  <w:num w:numId="11" w16cid:durableId="228879982">
     <w:abstractNumId w:val="7"/>
   </w:num>
-  <w:num w:numId="12">
+  <w:num w:numId="12" w16cid:durableId="304746022">
     <w:abstractNumId w:val="1"/>
   </w:num>
-  <w:num w:numId="13">
+  <w:num w:numId="13" w16cid:durableId="1663926103">
     <w:abstractNumId w:val="0"/>
   </w:num>
-  <w:num w:numId="14">
+  <w:num w:numId="14" w16cid:durableId="704988526">
     <w:abstractNumId w:val="16"/>
   </w:num>
-  <w:num w:numId="15">
+  <w:num w:numId="15" w16cid:durableId="985662961">
     <w:abstractNumId w:val="9"/>
   </w:num>
-  <w:num w:numId="16">
+  <w:num w:numId="16" w16cid:durableId="297498913">
     <w:abstractNumId w:val="12"/>
   </w:num>
-  <w:num w:numId="17">
+  <w:num w:numId="17" w16cid:durableId="222837075">
     <w:abstractNumId w:val="11"/>
   </w:num>
 </w:numbering>
 </file>
 
 <file path=word/styles.xml><?xml version="1.0" encoding="utf-8"?>
-<w:styles xmlns:mc="http://schemas.openxmlformats.org/markup-compatibility/2006" xmlns:r="http://schemas.openxmlformats.org/officeDocument/2006/relationships" xmlns:w="http://schemas.openxmlformats.org/wordprocessingml/2006/main" xmlns:w14="http://schemas.microsoft.com/office/word/2010/wordml" xmlns:w15="http://schemas.microsoft.com/office/word/2012/wordml" mc:Ignorable="w14 w15">
+<w:styles xmlns:mc="http://schemas.openxmlformats.org/markup-compatibility/2006" xmlns:r="http://schemas.openxmlformats.org/officeDocument/2006/relationships" xmlns:w="http://schemas.openxmlformats.org/wordprocessingml/2006/main" xmlns:w14="http://schemas.microsoft.com/office/word/2010/wordml" xmlns:w15="http://schemas.microsoft.com/office/word/2012/wordml" xmlns:w16cex="http://schemas.microsoft.com/office/word/2018/wordml/cex" xmlns:w16cid="http://schemas.microsoft.com/office/word/2016/wordml/cid" xmlns:w16="http://schemas.microsoft.com/office/word/2018/wordml" xmlns:w16sdtdh="http://schemas.microsoft.com/office/word/2020/wordml/sdtdatahash" xmlns:w16se="http://schemas.microsoft.com/office/word/2015/wordml/symex" mc:Ignorable="w14 w15 w16se w16cid w16 w16cex w16sdtdh">
   <w:docDefaults>
     <w:rPrDefault>
       <w:rPr>
@@ -8317,7 +7897,7 @@
       </w:pPr>
     </w:pPrDefault>
   </w:docDefaults>
-  <w:latentStyles w:defLockedState="0" w:defUIPriority="99" w:defSemiHidden="0" w:defUnhideWhenUsed="0" w:defQFormat="0" w:count="380">
+  <w:latentStyles w:defLockedState="0" w:defUIPriority="99" w:defSemiHidden="0" w:defUnhideWhenUsed="0" w:defQFormat="0" w:count="376">
     <w:lsdException w:name="Normal" w:uiPriority="0" w:qFormat="1"/>
     <w:lsdException w:name="heading 1" w:uiPriority="9" w:qFormat="1"/>
     <w:lsdException w:name="heading 2" w:semiHidden="1" w:uiPriority="9" w:unhideWhenUsed="1" w:qFormat="1"/>
@@ -8690,14 +8270,14 @@
     <w:lsdException w:name="List Table 6 Colorful Accent 6" w:uiPriority="51"/>
     <w:lsdException w:name="List Table 7 Colorful Accent 6" w:uiPriority="52"/>
   </w:latentStyles>
-  <w:style w:type="paragraph" w:default="1" w:styleId="Standaard">
+  <w:style w:type="paragraph" w:default="1" w:styleId="Normal">
     <w:name w:val="Normal"/>
     <w:qFormat/>
   </w:style>
-  <w:style w:type="paragraph" w:styleId="Kop1">
+  <w:style w:type="paragraph" w:styleId="Heading1">
     <w:name w:val="heading 1"/>
-    <w:basedOn w:val="Standaard"/>
-    <w:next w:val="Standaard"/>
+    <w:basedOn w:val="Normal"/>
+    <w:next w:val="Normal"/>
     <w:uiPriority w:val="9"/>
     <w:qFormat/>
     <w:pPr>
@@ -8711,10 +8291,10 @@
       <w:szCs w:val="40"/>
     </w:rPr>
   </w:style>
-  <w:style w:type="paragraph" w:styleId="Kop2">
+  <w:style w:type="paragraph" w:styleId="Heading2">
     <w:name w:val="heading 2"/>
-    <w:basedOn w:val="Standaard"/>
-    <w:next w:val="Standaard"/>
+    <w:basedOn w:val="Normal"/>
+    <w:next w:val="Normal"/>
     <w:uiPriority w:val="9"/>
     <w:semiHidden/>
     <w:unhideWhenUsed/>
@@ -8730,10 +8310,10 @@
       <w:szCs w:val="32"/>
     </w:rPr>
   </w:style>
-  <w:style w:type="paragraph" w:styleId="Kop3">
+  <w:style w:type="paragraph" w:styleId="Heading3">
     <w:name w:val="heading 3"/>
-    <w:basedOn w:val="Standaard"/>
-    <w:next w:val="Standaard"/>
+    <w:basedOn w:val="Normal"/>
+    <w:next w:val="Normal"/>
     <w:uiPriority w:val="9"/>
     <w:semiHidden/>
     <w:unhideWhenUsed/>
@@ -8750,10 +8330,10 @@
       <w:szCs w:val="28"/>
     </w:rPr>
   </w:style>
-  <w:style w:type="paragraph" w:styleId="Kop4">
+  <w:style w:type="paragraph" w:styleId="Heading4">
     <w:name w:val="heading 4"/>
-    <w:basedOn w:val="Standaard"/>
-    <w:next w:val="Standaard"/>
+    <w:basedOn w:val="Normal"/>
+    <w:next w:val="Normal"/>
     <w:uiPriority w:val="9"/>
     <w:semiHidden/>
     <w:unhideWhenUsed/>
@@ -8770,10 +8350,10 @@
       <w:szCs w:val="24"/>
     </w:rPr>
   </w:style>
-  <w:style w:type="paragraph" w:styleId="Kop5">
+  <w:style w:type="paragraph" w:styleId="Heading5">
     <w:name w:val="heading 5"/>
-    <w:basedOn w:val="Standaard"/>
-    <w:next w:val="Standaard"/>
+    <w:basedOn w:val="Normal"/>
+    <w:next w:val="Normal"/>
     <w:uiPriority w:val="9"/>
     <w:semiHidden/>
     <w:unhideWhenUsed/>
@@ -8788,10 +8368,10 @@
       <w:color w:val="666666"/>
     </w:rPr>
   </w:style>
-  <w:style w:type="paragraph" w:styleId="Kop6">
+  <w:style w:type="paragraph" w:styleId="Heading6">
     <w:name w:val="heading 6"/>
-    <w:basedOn w:val="Standaard"/>
-    <w:next w:val="Standaard"/>
+    <w:basedOn w:val="Normal"/>
+    <w:next w:val="Normal"/>
     <w:uiPriority w:val="9"/>
     <w:semiHidden/>
     <w:unhideWhenUsed/>
@@ -8807,13 +8387,13 @@
       <w:color w:val="666666"/>
     </w:rPr>
   </w:style>
-  <w:style w:type="character" w:default="1" w:styleId="Standaardalinea-lettertype">
+  <w:style w:type="character" w:default="1" w:styleId="DefaultParagraphFont">
     <w:name w:val="Default Paragraph Font"/>
     <w:uiPriority w:val="1"/>
     <w:semiHidden/>
     <w:unhideWhenUsed/>
   </w:style>
-  <w:style w:type="table" w:default="1" w:styleId="Standaardtabel">
+  <w:style w:type="table" w:default="1" w:styleId="TableNormal">
     <w:name w:val="Normal Table"/>
     <w:uiPriority w:val="99"/>
     <w:semiHidden/>
@@ -8828,16 +8408,16 @@
       </w:tblCellMar>
     </w:tblPr>
   </w:style>
-  <w:style w:type="numbering" w:default="1" w:styleId="Geenlijst">
+  <w:style w:type="numbering" w:default="1" w:styleId="NoList">
     <w:name w:val="No List"/>
     <w:uiPriority w:val="99"/>
     <w:semiHidden/>
     <w:unhideWhenUsed/>
   </w:style>
-  <w:style w:type="paragraph" w:styleId="Titel">
+  <w:style w:type="paragraph" w:styleId="Title">
     <w:name w:val="Title"/>
-    <w:basedOn w:val="Standaard"/>
-    <w:next w:val="Standaard"/>
+    <w:basedOn w:val="Normal"/>
+    <w:next w:val="Normal"/>
     <w:uiPriority w:val="10"/>
     <w:qFormat/>
     <w:pPr>
@@ -8850,10 +8430,10 @@
       <w:szCs w:val="52"/>
     </w:rPr>
   </w:style>
-  <w:style w:type="paragraph" w:styleId="Ondertitel">
+  <w:style w:type="paragraph" w:styleId="Subtitle">
     <w:name w:val="Subtitle"/>
-    <w:basedOn w:val="Standaard"/>
-    <w:next w:val="Standaard"/>
+    <w:basedOn w:val="Normal"/>
+    <w:next w:val="Normal"/>
     <w:uiPriority w:val="11"/>
     <w:qFormat/>
     <w:pPr>
@@ -8868,11 +8448,10 @@
     </w:rPr>
   </w:style>
   <w:style w:type="table" w:customStyle="1" w:styleId="a">
-    <w:basedOn w:val="Standaardtabel"/>
+    <w:basedOn w:val="TableNormal"/>
     <w:tblPr>
       <w:tblStyleRowBandSize w:val="1"/>
       <w:tblStyleColBandSize w:val="1"/>
-      <w:tblInd w:w="0" w:type="dxa"/>
       <w:tblCellMar>
         <w:top w:w="100" w:type="dxa"/>
         <w:left w:w="100" w:type="dxa"/>
@@ -8882,11 +8461,10 @@
     </w:tblPr>
   </w:style>
   <w:style w:type="table" w:customStyle="1" w:styleId="a0">
-    <w:basedOn w:val="Standaardtabel"/>
+    <w:basedOn w:val="TableNormal"/>
     <w:tblPr>
       <w:tblStyleRowBandSize w:val="1"/>
       <w:tblStyleColBandSize w:val="1"/>
-      <w:tblInd w:w="0" w:type="dxa"/>
       <w:tblCellMar>
         <w:top w:w="100" w:type="dxa"/>
         <w:left w:w="100" w:type="dxa"/>
@@ -8896,11 +8474,10 @@
     </w:tblPr>
   </w:style>
   <w:style w:type="table" w:customStyle="1" w:styleId="a1">
-    <w:basedOn w:val="Standaardtabel"/>
+    <w:basedOn w:val="TableNormal"/>
     <w:tblPr>
       <w:tblStyleRowBandSize w:val="1"/>
       <w:tblStyleColBandSize w:val="1"/>
-      <w:tblInd w:w="0" w:type="dxa"/>
       <w:tblCellMar>
         <w:top w:w="100" w:type="dxa"/>
         <w:left w:w="100" w:type="dxa"/>
@@ -8910,11 +8487,10 @@
     </w:tblPr>
   </w:style>
   <w:style w:type="table" w:customStyle="1" w:styleId="a2">
-    <w:basedOn w:val="Standaardtabel"/>
+    <w:basedOn w:val="TableNormal"/>
     <w:tblPr>
       <w:tblStyleRowBandSize w:val="1"/>
       <w:tblStyleColBandSize w:val="1"/>
-      <w:tblInd w:w="0" w:type="dxa"/>
       <w:tblCellMar>
         <w:top w:w="100" w:type="dxa"/>
         <w:left w:w="100" w:type="dxa"/>
@@ -8924,11 +8500,10 @@
     </w:tblPr>
   </w:style>
   <w:style w:type="table" w:customStyle="1" w:styleId="a3">
-    <w:basedOn w:val="Standaardtabel"/>
+    <w:basedOn w:val="TableNormal"/>
     <w:tblPr>
       <w:tblStyleRowBandSize w:val="1"/>
       <w:tblStyleColBandSize w:val="1"/>
-      <w:tblInd w:w="0" w:type="dxa"/>
       <w:tblCellMar>
         <w:top w:w="100" w:type="dxa"/>
         <w:left w:w="100" w:type="dxa"/>
@@ -8938,11 +8513,10 @@
     </w:tblPr>
   </w:style>
   <w:style w:type="table" w:customStyle="1" w:styleId="a4">
-    <w:basedOn w:val="Standaardtabel"/>
+    <w:basedOn w:val="TableNormal"/>
     <w:tblPr>
       <w:tblStyleRowBandSize w:val="1"/>
       <w:tblStyleColBandSize w:val="1"/>
-      <w:tblInd w:w="0" w:type="dxa"/>
       <w:tblCellMar>
         <w:top w:w="100" w:type="dxa"/>
         <w:left w:w="100" w:type="dxa"/>
@@ -8951,9 +8525,9 @@
       </w:tblCellMar>
     </w:tblPr>
   </w:style>
-  <w:style w:type="paragraph" w:styleId="Lijstalinea">
+  <w:style w:type="paragraph" w:styleId="ListParagraph">
     <w:name w:val="List Paragraph"/>
-    <w:basedOn w:val="Standaard"/>
+    <w:basedOn w:val="Normal"/>
     <w:uiPriority w:val="34"/>
     <w:qFormat/>
     <w:rsid w:val="00F23193"/>
@@ -8964,7 +8538,7 @@
   </w:style>
   <w:style w:type="character" w:customStyle="1" w:styleId="pl-s">
     <w:name w:val="pl-s"/>
-    <w:basedOn w:val="Standaardalinea-lettertype"/>
+    <w:basedOn w:val="DefaultParagraphFont"/>
     <w:rsid w:val="008E51AF"/>
   </w:style>
 </w:styles>

</xml_diff>

<commit_message>
added 4b code to final proj
</commit_message>
<xml_diff>
--- a/ass2/Assignment 2_IntrotoNLP2022.docx
+++ b/ass2/Assignment 2_IntrotoNLP2022.docx
@@ -3620,9 +3620,10 @@
       </w:r>
       <w:r>
         <w:rPr>
-          <w:highlight w:val="white"/>
-        </w:rPr>
-        <w:t>3.48</w:t>
+          <w:color w:val="212121"/>
+          <w:shd w:val="clear" w:color="auto" w:fill="FFFFFF"/>
+        </w:rPr>
+        <w:t>2.92</w:t>
       </w:r>
     </w:p>
     <w:p>
@@ -3754,14 +3755,7 @@
           <w:color w:val="212121"/>
           <w:shd w:val="clear" w:color="auto" w:fill="FFFFFF"/>
         </w:rPr>
-        <w:t>', '##rm'</w:t>
-      </w:r>
-      <w:r>
-        <w:rPr>
-          <w:color w:val="212121"/>
-          <w:shd w:val="clear" w:color="auto" w:fill="FFFFFF"/>
-        </w:rPr>
-        <w:t xml:space="preserve">. This means 3 </w:t>
+        <w:t xml:space="preserve">', '##rm'. This means 3 </w:t>
       </w:r>
       <w:proofErr w:type="spellStart"/>
       <w:r>
@@ -5119,10 +5113,7 @@
         <w:fldChar w:fldCharType="begin"/>
       </w:r>
       <w:r>
-        <w:instrText xml:space="preserve"> HYPERLINK "https://arxiv.org/pdf/2012.1560</w:instrText>
-      </w:r>
-      <w:r>
-        <w:instrText xml:space="preserve">6.pdf" \h </w:instrText>
+        <w:instrText xml:space="preserve"> HYPERLINK "https://arxiv.org/pdf/2012.15606.pdf" \h </w:instrText>
       </w:r>
       <w:r>
         <w:fldChar w:fldCharType="separate"/>

</xml_diff>